<commit_message>
Second draft of simulation study design
</commit_message>
<xml_diff>
--- a/workshops/2024-08-matapouri/simulation_expt.docx
+++ b/workshops/2024-08-matapouri/simulation_expt.docx
@@ -19,7 +19,6 @@
         <w:t>This is a concept summary of discussions during the August 2024 workshop of the P123 project that explores options for transitioning from the MULTIFAN-CL software to an alternative future framework for undertaking WCPO tuna stock assessments.</w:t>
       </w:r>
     </w:p>
-    <w:p/>
     <w:p>
       <w:pPr>
         <w:pStyle w:val="Heading2"/>
@@ -120,14 +119,10 @@
         <w:t xml:space="preserve">A strong candidate for the OM is a modelling framework that is a “relative” of that used for the </w:t>
       </w:r>
       <w:r>
-        <w:t>NOAA-NIWA spatial modelling simulation project of 2020-21. This is an agent-based model (ABM) largely developed from the SPM framework of Dunn (</w:t>
-      </w:r>
-      <w:r>
-        <w:rPr>
-          <w:i/>
-          <w:iCs/>
-        </w:rPr>
-        <w:t>find reference</w:t>
+        <w:t>NOAA-NIWA spatial modelling simulation project of 2020-21. This is an agent-based model (ABM) largely developed from the SPM framework (</w:t>
+      </w:r>
+      <w:r>
+        <w:t>Dunn et al., 2015</w:t>
       </w:r>
       <w:r>
         <w:t>), called the C++ Agent Based Model (CABM) (Marsh, 2022).</w:t>
@@ -147,58 +142,36 @@
     </w:p>
     <w:p>
       <w:r>
-        <w:t xml:space="preserve">Conditioning the OM upon a WCPO tuna stock assessment would be undertaken using an existing solution obtained using MULTIFAN-CL that readily facilitates the OM to have </w:t>
-      </w:r>
-      <w:r>
-        <w:t>consistent</w:t>
-      </w:r>
-      <w:r>
-        <w:t xml:space="preserve"> parameterisation. This task would be undertaken with the developers and users of CABM including NIWA (Jeremy McKenzie, Richard Bian) and the </w:t>
-      </w:r>
-      <w:r>
-        <w:t>SPM framework</w:t>
-      </w:r>
-      <w:r>
-        <w:t xml:space="preserve"> (Alistair Dunn, Scott Rasmussen </w:t>
-      </w:r>
-      <w:r>
-        <w:rPr>
-          <w:i/>
-          <w:iCs/>
-        </w:rPr>
-        <w:t>check spelling</w:t>
-      </w:r>
-      <w:r>
-        <w:t>).</w:t>
-      </w:r>
-    </w:p>
-    <w:p>
+        <w:t>Conditioning the OM upon a WCPO tuna stock assessment would be undertaken using an existing solution obtained using MULTIFAN-CL that readily facilitates the OM to have consistent parameterisation. This task would be undertaken with the developers and users of CABM including NIWA (Jeremy McKenzie, Richard Bian) and the SPM framework (Alistair Dunn, Scott Rasmussen).</w:t>
+      </w:r>
+    </w:p>
+    <w:p>
+      <w:r>
+        <w:t>Pseudo-observations would be generated for the existing data types input to a WCPO stock assessment, including:</w:t>
+      </w:r>
+    </w:p>
+    <w:p>
+      <w:pPr>
+        <w:pStyle w:val="ListParagraph"/>
+        <w:numPr>
+          <w:ilvl w:val="0"/>
+          <w:numId w:val="1"/>
+        </w:numPr>
+      </w:pPr>
+      <w:r>
+        <w:t>Size compositions</w:t>
+      </w:r>
+    </w:p>
+    <w:p>
+      <w:pPr>
+        <w:pStyle w:val="ListParagraph"/>
+        <w:numPr>
+          <w:ilvl w:val="0"/>
+          <w:numId w:val="1"/>
+        </w:numPr>
+      </w:pPr>
       <w:r>
         <w:lastRenderedPageBreak/>
-        <w:t>Pseudo-observations would be generated for the existing data types input to a WCPO stock assessment, including:</w:t>
-      </w:r>
-    </w:p>
-    <w:p>
-      <w:pPr>
-        <w:pStyle w:val="ListParagraph"/>
-        <w:numPr>
-          <w:ilvl w:val="0"/>
-          <w:numId w:val="1"/>
-        </w:numPr>
-      </w:pPr>
-      <w:r>
-        <w:t>Size compositions</w:t>
-      </w:r>
-    </w:p>
-    <w:p>
-      <w:pPr>
-        <w:pStyle w:val="ListParagraph"/>
-        <w:numPr>
-          <w:ilvl w:val="0"/>
-          <w:numId w:val="1"/>
-        </w:numPr>
-      </w:pPr>
-      <w:r>
         <w:t>Conditional age-lengths</w:t>
       </w:r>
     </w:p>
@@ -241,7 +214,79 @@
     </w:p>
     <w:p>
       <w:r>
-        <w:t>Candidate estimation models include those listed in the P123 project as potential options for transitioning to, including: Stock Synthesis, CASAL2, SAM, WHAM, Gadget, and a bespoke rTMB model</w:t>
+        <w:t>Candidate estimation models include those listed in the P123 project as potential options for transitioning to, including: Stock Synthesis</w:t>
+      </w:r>
+      <w:r>
+        <w:t xml:space="preserve"> (Methot, ###)</w:t>
+      </w:r>
+      <w:r>
+        <w:t>, CASAL2</w:t>
+      </w:r>
+      <w:r>
+        <w:t xml:space="preserve"> (Rasmussen et al. 2016)</w:t>
+      </w:r>
+      <w:r>
+        <w:t>, SAM</w:t>
+      </w:r>
+      <w:r>
+        <w:t xml:space="preserve"> (</w:t>
+      </w:r>
+      <w:r>
+        <w:rPr>
+          <w:i/>
+          <w:iCs/>
+        </w:rPr>
+        <w:t>ref.</w:t>
+      </w:r>
+      <w:r>
+        <w:t>)</w:t>
+      </w:r>
+      <w:r>
+        <w:t>, WHAM</w:t>
+      </w:r>
+      <w:r>
+        <w:t xml:space="preserve"> </w:t>
+      </w:r>
+      <w:r>
+        <w:t>(</w:t>
+      </w:r>
+      <w:r>
+        <w:rPr>
+          <w:i/>
+          <w:iCs/>
+        </w:rPr>
+        <w:t>ref.</w:t>
+      </w:r>
+      <w:r>
+        <w:t>)</w:t>
+      </w:r>
+      <w:r>
+        <w:t>, Gadget</w:t>
+      </w:r>
+      <w:r>
+        <w:t xml:space="preserve">3 </w:t>
+      </w:r>
+      <w:r>
+        <w:t>(</w:t>
+      </w:r>
+      <w:r>
+        <w:rPr>
+          <w:i/>
+          <w:iCs/>
+        </w:rPr>
+        <w:t>ref.</w:t>
+      </w:r>
+      <w:r>
+        <w:t>)</w:t>
+      </w:r>
+      <w:r>
+        <w:t>, and</w:t>
+      </w:r>
+      <w:r>
+        <w:t>, perhaps,</w:t>
+      </w:r>
+      <w:r>
+        <w:t xml:space="preserve"> a bespoke rTMB model</w:t>
       </w:r>
       <w:r>
         <w:t>.</w:t>
@@ -556,52 +601,222 @@
       </w:r>
     </w:p>
     <w:p>
-      <w:pPr>
-        <w:rPr>
-          <w:b/>
-          <w:bCs/>
-          <w:i/>
-          <w:iCs/>
-        </w:rPr>
-      </w:pPr>
-      <w:r>
-        <w:t>Those model quantities of management interest….</w:t>
-      </w:r>
-      <w:r>
-        <w:rPr>
-          <w:b/>
-          <w:bCs/>
-          <w:i/>
-          <w:iCs/>
-        </w:rPr>
-        <w:t>to be completed</w:t>
+      <w:r>
+        <w:t>Those model quantities of management interest</w:t>
+      </w:r>
+      <w:r>
+        <w:t xml:space="preserve"> to the Western and Central Pacific Fisheries Commission (WCPFC), in particular the Scientific Committee, comprise the main indicators of the candidate estimation model framework performance. These include:</w:t>
+      </w:r>
+    </w:p>
+    <w:p>
+      <w:r>
+        <w:rPr>
+          <w:i/>
+          <w:iCs/>
+        </w:rPr>
+        <w:t>F</w:t>
+      </w:r>
+      <w:r>
+        <w:rPr>
+          <w:i/>
+          <w:iCs/>
+          <w:vertAlign w:val="subscript"/>
+        </w:rPr>
+        <w:t>recent</w:t>
+      </w:r>
+      <w:r>
+        <w:rPr>
+          <w:i/>
+          <w:iCs/>
+        </w:rPr>
+        <w:t>/F</w:t>
+      </w:r>
+      <w:r>
+        <w:rPr>
+          <w:i/>
+          <w:iCs/>
+          <w:vertAlign w:val="subscript"/>
+        </w:rPr>
+        <w:t>MSY</w:t>
+      </w:r>
+      <w:r>
+        <w:rPr>
+          <w:i/>
+          <w:iCs/>
+        </w:rPr>
+        <w:t xml:space="preserve">           </w:t>
+      </w:r>
+      <w:r>
+        <w:t>Average fishing mortality-at-age for a recent period (</w:t>
+      </w:r>
+      <w:r>
+        <w:t xml:space="preserve">e.g. </w:t>
+      </w:r>
+      <w:r>
+        <w:t xml:space="preserve">2017–2020) relative to </w:t>
+      </w:r>
+      <w:r>
+        <w:rPr>
+          <w:i/>
+          <w:iCs/>
+        </w:rPr>
+        <w:t>F</w:t>
+      </w:r>
+      <w:r>
+        <w:rPr>
+          <w:i/>
+          <w:iCs/>
+          <w:vertAlign w:val="subscript"/>
+        </w:rPr>
+        <w:t>MSY</w:t>
+      </w:r>
+      <w:r>
+        <w:t>.</w:t>
+      </w:r>
+    </w:p>
+    <w:p>
+      <w:pPr>
+        <w:rPr>
+          <w:i/>
+          <w:iCs/>
+        </w:rPr>
+      </w:pPr>
+      <w:r>
+        <w:rPr>
+          <w:i/>
+          <w:iCs/>
+        </w:rPr>
+        <w:t>SB</w:t>
+      </w:r>
+      <w:r>
+        <w:rPr>
+          <w:i/>
+          <w:iCs/>
+          <w:vertAlign w:val="subscript"/>
+        </w:rPr>
+        <w:t>recent</w:t>
+      </w:r>
+      <w:r>
+        <w:rPr>
+          <w:i/>
+          <w:iCs/>
+        </w:rPr>
+        <w:t>/SB</w:t>
+      </w:r>
+      <w:r>
+        <w:rPr>
+          <w:i/>
+          <w:iCs/>
+          <w:vertAlign w:val="subscript"/>
+        </w:rPr>
+        <w:t>F=0</w:t>
+      </w:r>
+      <w:r>
+        <w:rPr>
+          <w:i/>
+          <w:iCs/>
+        </w:rPr>
+        <w:t xml:space="preserve">        </w:t>
+      </w:r>
+      <w:r>
+        <w:t>Spawning biomass for a recent period (</w:t>
+      </w:r>
+      <w:r>
+        <w:t xml:space="preserve">e.g. </w:t>
+      </w:r>
+      <w:r>
+        <w:t xml:space="preserve">2018–2021) relative to the average spawning biomass predicted to occur in the absence of fishing for the </w:t>
+      </w:r>
+      <w:r>
+        <w:t xml:space="preserve">10-year </w:t>
+      </w:r>
+      <w:r>
+        <w:t xml:space="preserve">period </w:t>
+      </w:r>
+      <w:r>
+        <w:t xml:space="preserve">preceding by a one-year lag, (e.g. </w:t>
+      </w:r>
+      <w:r>
+        <w:t>2011–2020</w:t>
+      </w:r>
+      <w:r>
+        <w:t>).</w:t>
+      </w:r>
+    </w:p>
+    <w:p>
+      <w:pPr>
+        <w:rPr>
+          <w:i/>
+          <w:iCs/>
+        </w:rPr>
+      </w:pPr>
+      <w:r>
+        <w:rPr>
+          <w:i/>
+          <w:iCs/>
+        </w:rPr>
+        <w:t>SB</w:t>
+      </w:r>
+      <w:r>
+        <w:rPr>
+          <w:i/>
+          <w:iCs/>
+          <w:vertAlign w:val="subscript"/>
+        </w:rPr>
+        <w:t>recent</w:t>
+      </w:r>
+      <w:r>
+        <w:rPr>
+          <w:i/>
+          <w:iCs/>
+        </w:rPr>
+        <w:t>/SB</w:t>
+      </w:r>
+      <w:r>
+        <w:rPr>
+          <w:i/>
+          <w:iCs/>
+          <w:vertAlign w:val="subscript"/>
+        </w:rPr>
+        <w:t>MSY</w:t>
+      </w:r>
+      <w:r>
+        <w:rPr>
+          <w:i/>
+          <w:iCs/>
+        </w:rPr>
+        <w:t xml:space="preserve">         </w:t>
+      </w:r>
+      <w:r>
+        <w:t>Spawning biomass for a recent period (</w:t>
+      </w:r>
+      <w:r>
+        <w:t xml:space="preserve">e.g. </w:t>
+      </w:r>
+      <w:r>
+        <w:t>2018–2021) relative to the spawning biomass that produces maximum sustainable yield (MSY)</w:t>
+      </w:r>
+      <w:r>
+        <w:t>.</w:t>
+      </w:r>
+    </w:p>
+    <w:p>
+      <w:r>
+        <w:t>Other dependent variables may be considered as performance indicators, such as: absolute adult biomass; and, relative distribution of absolute abundance among regions. Certain independent variable estimates will be considered as indicators, such as: selectivity patterns; recruitment distribution, and, movement rates.</w:t>
       </w:r>
     </w:p>
     <w:p/>
-    <w:p/>
-    <w:p/>
-    <w:p/>
-    <w:p/>
-    <w:p/>
-    <w:p/>
-    <w:p/>
-    <w:p/>
-    <w:p/>
-    <w:p/>
-    <w:p/>
-    <w:p>
-      <w:pPr>
-        <w:rPr>
-          <w:b/>
-          <w:bCs/>
-        </w:rPr>
-      </w:pPr>
-      <w:r>
-        <w:rPr>
-          <w:b/>
-          <w:bCs/>
-        </w:rPr>
+    <w:p>
+      <w:pPr>
+        <w:pStyle w:val="Heading2"/>
+      </w:pPr>
+      <w:r>
         <w:t>References</w:t>
+      </w:r>
+    </w:p>
+    <w:p>
+      <w:r>
+        <w:t>Dunn, A., Rasmussen, S., and Mormede, S. 2015. Spatial population model user manual, spm v1.1.2016-03-04 (re.1278). Technical Report 138, National Institute of Water and Atmospheric Research Ltd (NIWA)</w:t>
       </w:r>
     </w:p>
     <w:p>
@@ -628,9 +843,20 @@
         <w:t>Marsh, C., McKenzie, J.R., and Langley, A.D. (2024). Simulation testing recruitment productivity shifts based on the 2021 SNA 8 stock assessment. New Zealand Fisheries Assessment Report 2024/24. 27 p.</w:t>
       </w:r>
     </w:p>
-    <w:p/>
-    <w:p/>
-    <w:p/>
+    <w:p>
+      <w:r>
+        <w:t xml:space="preserve">Rasmussen, S., Doonan, I., Dunn, A., Marsh, C., Large, K., and Mormede, S. 2016. Casal2 user manual. </w:t>
+      </w:r>
+      <w:r>
+        <w:t xml:space="preserve">Technical Report </w:t>
+      </w:r>
+      <w:r>
+        <w:t>139</w:t>
+      </w:r>
+      <w:r>
+        <w:t>, National Institute of Water and Atmospheric Research Ltd (NIWA)</w:t>
+      </w:r>
+    </w:p>
     <w:sectPr>
       <w:pgSz w:w="12240" w:h="15840"/>
       <w:pgMar w:top="1440" w:right="1440" w:bottom="1440" w:left="1440" w:header="720" w:footer="720" w:gutter="0"/>

</xml_diff>

<commit_message>
3rd draft simulation study design
</commit_message>
<xml_diff>
--- a/workshops/2024-08-matapouri/simulation_expt.docx
+++ b/workshops/2024-08-matapouri/simulation_expt.docx
@@ -10,7 +10,7 @@
         <w:t>Simulation experimental design</w:t>
       </w:r>
       <w:r>
-        <w:t xml:space="preserve"> for assessing candidate stock assessment modelling frameworks for undertaking WCPO tuna stock assesssments</w:t>
+        <w:t xml:space="preserve"> for assessing candidate stock assessment modelling frameworks for undertaking WCPO tuna stock assessments</w:t>
       </w:r>
     </w:p>
     <w:p/>
@@ -45,10 +45,10 @@
         <w:t xml:space="preserve"> the desired </w:t>
       </w:r>
       <w:r>
-        <w:t xml:space="preserve">features for the WCPO tuna population models (see slide 19 </w:t>
-      </w:r>
-      <w:r>
-        <w:t>2024_05_13_experts_scoping.pdf</w:t>
+        <w:t>features for the WCPO tuna population models (</w:t>
+      </w:r>
+      <w:r>
+        <w:t>Appendix A</w:t>
       </w:r>
       <w:r>
         <w:t>)</w:t>
@@ -119,7 +119,13 @@
         <w:t xml:space="preserve">A strong candidate for the OM is a modelling framework that is a “relative” of that used for the </w:t>
       </w:r>
       <w:r>
-        <w:t>NOAA-NIWA spatial modelling simulation project of 2020-21. This is an agent-based model (ABM) largely developed from the SPM framework (</w:t>
+        <w:t>NOAA-NIWA spatial modelling simulation project of 2020-21</w:t>
+      </w:r>
+      <w:r>
+        <w:t xml:space="preserve"> (Goethel et al. in press)</w:t>
+      </w:r>
+      <w:r>
+        <w:t>. This is an agent-based model (ABM) largely developed from the SPM framework (</w:t>
       </w:r>
       <w:r>
         <w:t>Dunn et al., 2015</w:t>
@@ -142,7 +148,13 @@
     </w:p>
     <w:p>
       <w:r>
-        <w:t>Conditioning the OM upon a WCPO tuna stock assessment would be undertaken using an existing solution obtained using MULTIFAN-CL that readily facilitates the OM to have consistent parameterisation. This task would be undertaken with the developers and users of CABM including NIWA (Jeremy McKenzie, Richard Bian) and the SPM framework (Alistair Dunn, Scott Rasmussen).</w:t>
+        <w:t xml:space="preserve">Conditioning the OM upon a WCPO tuna stock assessment would be undertaken using an existing solution obtained using MULTIFAN-CL that readily facilitates the OM to have consistent parameterisation. This task would be undertaken </w:t>
+      </w:r>
+      <w:r>
+        <w:t xml:space="preserve">in collaboration </w:t>
+      </w:r>
+      <w:r>
+        <w:t>with the developers and users of CABM including NIWA (Jeremy McKenzie, Richard Bian) and the SPM framework (Alistair Dunn, Scott Rasmussen).</w:t>
       </w:r>
     </w:p>
     <w:p>
@@ -159,6 +171,7 @@
         </w:numPr>
       </w:pPr>
       <w:r>
+        <w:lastRenderedPageBreak/>
         <w:t>Size compositions</w:t>
       </w:r>
     </w:p>
@@ -171,7 +184,6 @@
         </w:numPr>
       </w:pPr>
       <w:r>
-        <w:lastRenderedPageBreak/>
         <w:t>Conditional age-lengths</w:t>
       </w:r>
     </w:p>
@@ -245,10 +257,7 @@
         <w:t>, WHAM</w:t>
       </w:r>
       <w:r>
-        <w:t xml:space="preserve"> </w:t>
-      </w:r>
-      <w:r>
-        <w:t>(</w:t>
+        <w:t xml:space="preserve"> (</w:t>
       </w:r>
       <w:r>
         <w:rPr>
@@ -264,10 +273,7 @@
         <w:t>, Gadget</w:t>
       </w:r>
       <w:r>
-        <w:t xml:space="preserve">3 </w:t>
-      </w:r>
-      <w:r>
-        <w:t>(</w:t>
+        <w:t>3 (</w:t>
       </w:r>
       <w:r>
         <w:rPr>
@@ -286,7 +292,13 @@
         <w:t>, perhaps,</w:t>
       </w:r>
       <w:r>
-        <w:t xml:space="preserve"> a bespoke rTMB model</w:t>
+        <w:t xml:space="preserve"> a bespoke </w:t>
+      </w:r>
+      <w:r>
+        <w:t>R</w:t>
+      </w:r>
+      <w:r>
+        <w:t>TMB model</w:t>
       </w:r>
       <w:r>
         <w:t>.</w:t>
@@ -503,7 +515,13 @@
     </w:p>
     <w:p>
       <w:r>
-        <w:t xml:space="preserve">A range of scenarios will be explored from relatively simple (constant in time and space) to complex (spatio-temporal variation). </w:t>
+        <w:t>A range of scenarios will be explored from relatively simple (constant in time and space) to complex (spatio-temporal variation)</w:t>
+      </w:r>
+      <w:r>
+        <w:t>, i.e., a spectrum</w:t>
+      </w:r>
+      <w:r>
+        <w:t xml:space="preserve">. </w:t>
       </w:r>
       <w:r>
         <w:t>The purpose of these are to explore biological and fishery processes not currently described by the current range of candidate modelling frameworks</w:t>
@@ -817,6 +835,170 @@
     <w:p>
       <w:r>
         <w:t>Dunn, A., Rasmussen, S., and Mormede, S. 2015. Spatial population model user manual, spm v1.1.2016-03-04 (re.1278). Technical Report 138, National Institute of Water and Atmospheric Research Ltd (NIWA)</w:t>
+      </w:r>
+    </w:p>
+    <w:p>
+      <w:r>
+        <w:t xml:space="preserve">Goethel, </w:t>
+      </w:r>
+      <w:r>
+        <w:t>D.,</w:t>
+      </w:r>
+      <w:r>
+        <w:t xml:space="preserve"> Berger, A</w:t>
+      </w:r>
+      <w:r>
+        <w:t>.,</w:t>
+      </w:r>
+      <w:r>
+        <w:t xml:space="preserve"> Hoyle, S</w:t>
+      </w:r>
+      <w:r>
+        <w:t>.,</w:t>
+      </w:r>
+      <w:r>
+        <w:t xml:space="preserve"> Lynch, P</w:t>
+      </w:r>
+      <w:r>
+        <w:t>.,</w:t>
+      </w:r>
+      <w:r>
+        <w:t xml:space="preserve"> Barceló, C</w:t>
+      </w:r>
+      <w:r>
+        <w:t>.,</w:t>
+      </w:r>
+      <w:r>
+        <w:t xml:space="preserve"> Deroba, J</w:t>
+      </w:r>
+      <w:r>
+        <w:t>.,</w:t>
+      </w:r>
+      <w:r>
+        <w:t xml:space="preserve"> Ducharme-Barth, N</w:t>
+      </w:r>
+      <w:r>
+        <w:t>.,</w:t>
+      </w:r>
+      <w:r>
+        <w:t xml:space="preserve"> Dunn, A</w:t>
+      </w:r>
+      <w:r>
+        <w:t>.,</w:t>
+      </w:r>
+      <w:r>
+        <w:t xml:space="preserve"> Fu, D</w:t>
+      </w:r>
+      <w:r>
+        <w:t>.,</w:t>
+      </w:r>
+      <w:r>
+        <w:t xml:space="preserve"> Izquierdo, F</w:t>
+      </w:r>
+      <w:r>
+        <w:t>.,</w:t>
+      </w:r>
+      <w:r>
+        <w:t xml:space="preserve"> Marsh, C</w:t>
+      </w:r>
+      <w:r>
+        <w:t>.,</w:t>
+      </w:r>
+      <w:r>
+        <w:t xml:space="preserve"> Xu, H</w:t>
+      </w:r>
+      <w:r>
+        <w:t>.,</w:t>
+      </w:r>
+      <w:r>
+        <w:t xml:space="preserve"> Correa, G</w:t>
+      </w:r>
+      <w:r>
+        <w:t>.,</w:t>
+      </w:r>
+      <w:r>
+        <w:t xml:space="preserve"> Langseth, B</w:t>
+      </w:r>
+      <w:r>
+        <w:t>.,</w:t>
+      </w:r>
+      <w:r>
+        <w:t xml:space="preserve"> Maunder, M</w:t>
+      </w:r>
+      <w:r>
+        <w:t>.,</w:t>
+      </w:r>
+      <w:r>
+        <w:t xml:space="preserve"> McKenzie, J</w:t>
+      </w:r>
+      <w:r>
+        <w:t>.,</w:t>
+      </w:r>
+      <w:r>
+        <w:t xml:space="preserve"> Methot, R</w:t>
+      </w:r>
+      <w:r>
+        <w:t>.,</w:t>
+      </w:r>
+      <w:r>
+        <w:t xml:space="preserve"> Vincent, M</w:t>
+      </w:r>
+      <w:r>
+        <w:t>.,</w:t>
+      </w:r>
+      <w:r>
+        <w:t xml:space="preserve"> A'mar, T</w:t>
+      </w:r>
+      <w:r>
+        <w:t>.,</w:t>
+      </w:r>
+      <w:r>
+        <w:t xml:space="preserve"> Cardinale, M</w:t>
+      </w:r>
+      <w:r>
+        <w:t>.,</w:t>
+      </w:r>
+      <w:r>
+        <w:t xml:space="preserve"> Cousido-Rocha, M</w:t>
+      </w:r>
+      <w:r>
+        <w:t>.,</w:t>
+      </w:r>
+      <w:r>
+        <w:t xml:space="preserve"> Davies, N</w:t>
+      </w:r>
+      <w:r>
+        <w:t>.,</w:t>
+      </w:r>
+      <w:r>
+        <w:t xml:space="preserve"> Hampton, J</w:t>
+      </w:r>
+      <w:r>
+        <w:t>.,</w:t>
+      </w:r>
+      <w:r>
+        <w:t xml:space="preserve"> Minte-Vera, C</w:t>
+      </w:r>
+      <w:r>
+        <w:t>.,</w:t>
+      </w:r>
+      <w:r>
+        <w:t xml:space="preserve"> Urtizberea, A</w:t>
+      </w:r>
+      <w:r>
+        <w:t xml:space="preserve">. (in press) </w:t>
+      </w:r>
+      <w:r>
+        <w:t>Drivin’ with Your Eyes Closed’: Results from an International, Blinded Simulation Experiment to Evaluate Spatial Stock Assessments</w:t>
+      </w:r>
+      <w:r>
+        <w:t xml:space="preserve">. </w:t>
+      </w:r>
+      <w:r>
+        <w:t>Fish and Fisheries</w:t>
+      </w:r>
+      <w:r>
+        <w:t>.</w:t>
       </w:r>
     </w:p>
     <w:p>
@@ -840,23 +1022,75 @@
     </w:p>
     <w:p>
       <w:r>
+        <w:lastRenderedPageBreak/>
         <w:t>Marsh, C., McKenzie, J.R., and Langley, A.D. (2024). Simulation testing recruitment productivity shifts based on the 2021 SNA 8 stock assessment. New Zealand Fisheries Assessment Report 2024/24. 27 p.</w:t>
       </w:r>
     </w:p>
     <w:p>
       <w:r>
-        <w:t xml:space="preserve">Rasmussen, S., Doonan, I., Dunn, A., Marsh, C., Large, K., and Mormede, S. 2016. Casal2 user manual. </w:t>
-      </w:r>
-      <w:r>
-        <w:t xml:space="preserve">Technical Report </w:t>
-      </w:r>
-      <w:r>
-        <w:t>139</w:t>
-      </w:r>
-      <w:r>
-        <w:t>, National Institute of Water and Atmospheric Research Ltd (NIWA)</w:t>
-      </w:r>
-    </w:p>
+        <w:t>Rasmussen, S., Doonan, I., Dunn, A., Marsh, C., Large, K., and Mormede, S. 2016. Casal2 user manual. Technical Report 139, National Institute of Water and Atmospheric Research Ltd (NIWA)</w:t>
+      </w:r>
+    </w:p>
+    <w:p>
+      <w:pPr>
+        <w:pStyle w:val="Heading2"/>
+      </w:pPr>
+      <w:r>
+        <w:t>Appendix A: D</w:t>
+      </w:r>
+      <w:r>
+        <w:t>esired features for WCPO tuna population models</w:t>
+      </w:r>
+    </w:p>
+    <w:p>
+      <w:r>
+        <w:rPr>
+          <w:noProof/>
+        </w:rPr>
+        <w:drawing>
+          <wp:inline distT="0" distB="0" distL="0" distR="0" wp14:anchorId="08656474" wp14:editId="636508AC">
+            <wp:extent cx="5943600" cy="3342005"/>
+            <wp:effectExtent l="0" t="0" r="0" b="0"/>
+            <wp:docPr id="1921842793" name="Picture 1"/>
+            <wp:cNvGraphicFramePr>
+              <a:graphicFrameLocks xmlns:a="http://schemas.openxmlformats.org/drawingml/2006/main" noChangeAspect="1"/>
+            </wp:cNvGraphicFramePr>
+            <a:graphic xmlns:a="http://schemas.openxmlformats.org/drawingml/2006/main">
+              <a:graphicData uri="http://schemas.openxmlformats.org/drawingml/2006/picture">
+                <pic:pic xmlns:pic="http://schemas.openxmlformats.org/drawingml/2006/picture">
+                  <pic:nvPicPr>
+                    <pic:cNvPr id="1921842793" name="Picture 1921842793"/>
+                    <pic:cNvPicPr/>
+                  </pic:nvPicPr>
+                  <pic:blipFill>
+                    <a:blip r:embed="rId6" cstate="print">
+                      <a:extLst>
+                        <a:ext uri="{28A0092B-C50C-407E-A947-70E740481C1C}">
+                          <a14:useLocalDpi xmlns:a14="http://schemas.microsoft.com/office/drawing/2010/main" val="0"/>
+                        </a:ext>
+                      </a:extLst>
+                    </a:blip>
+                    <a:stretch>
+                      <a:fillRect/>
+                    </a:stretch>
+                  </pic:blipFill>
+                  <pic:spPr>
+                    <a:xfrm>
+                      <a:off x="0" y="0"/>
+                      <a:ext cx="5943600" cy="3342005"/>
+                    </a:xfrm>
+                    <a:prstGeom prst="rect">
+                      <a:avLst/>
+                    </a:prstGeom>
+                  </pic:spPr>
+                </pic:pic>
+              </a:graphicData>
+            </a:graphic>
+          </wp:inline>
+        </w:drawing>
+      </w:r>
+    </w:p>
+    <w:p/>
     <w:sectPr>
       <w:pgSz w:w="12240" w:h="15840"/>
       <w:pgMar w:top="1440" w:right="1440" w:bottom="1440" w:left="1440" w:header="720" w:footer="720" w:gutter="0"/>

</xml_diff>